<commit_message>
Update to raking and maps
</commit_message>
<xml_diff>
--- a/Methods.docx
+++ b/Methods.docx
@@ -1085,789 +1085,20 @@
       </w:r>
     </w:p>
     <w:p>
-      <w:pPr>
-        <w:rPr>
-          <w:u w:val="single"/>
-        </w:rPr>
-      </w:pPr>
-    </w:p>
-    <w:p/>
-    <w:p>
-      <w:pPr>
-        <w:pStyle w:val="ListParagraph"/>
-        <w:numPr>
-          <w:ilvl w:val="0"/>
-          <w:numId w:val="1"/>
-        </w:numPr>
-        <w:tabs>
-          <w:tab w:val="left" w:pos="2696"/>
-        </w:tabs>
-        <w:rPr>
+      <w:r>
+        <w:t xml:space="preserve">To increase robustness of the county-level estimates, we adjusted them to estimates from the YRBS at the state level. Only 36 states had an available survey with the sex outcome question in 2019. For states that had asked the question in previous years, we extrapolated the trend to determine the 2019 value. For states that had never asked the question or did not have a YRBS survey, we employed a prediction model as in stage 1 to similarly estimate the state-level prevalence of sexual activity. </w:t>
+      </w:r>
+    </w:p>
+    <w:p>
+      <w:pPr>
+        <w:rPr>
+          <w:rFonts w:eastAsiaTheme="minorEastAsia"/>
           <w:b/>
           <w:bCs/>
           <w:sz w:val="28"/>
           <w:szCs w:val="28"/>
         </w:rPr>
       </w:pPr>
-      <w:r>
-        <w:rPr>
-          <w:b/>
-          <w:bCs/>
-          <w:sz w:val="28"/>
-          <w:szCs w:val="28"/>
-        </w:rPr>
-        <w:t>State-effects on sex status</w:t>
-      </w:r>
-    </w:p>
-    <w:p>
-      <w:pPr>
-        <w:tabs>
-          <w:tab w:val="left" w:pos="2696"/>
-        </w:tabs>
-        <w:rPr>
-          <w:rFonts w:ascii="Cambria Math" w:eastAsiaTheme="minorEastAsia" w:hAnsi="Cambria Math"/>
-          <w:i/>
-        </w:rPr>
-      </w:pPr>
-      <w:r>
-        <w:rPr>
-          <w:b/>
-          <w:bCs/>
-          <w:sz w:val="28"/>
-          <w:szCs w:val="28"/>
-        </w:rPr>
-        <w:t>Eq (2)</w:t>
-      </w:r>
-      <w:r>
-        <w:tab/>
-      </w:r>
-      <w:r>
-        <w:rPr>
-          <w:rFonts w:ascii="Cambria Math" w:hAnsi="Cambria Math"/>
-          <w:i/>
-        </w:rPr>
-        <w:br/>
-      </w:r>
-      <m:oMathPara>
-        <m:oMath>
-          <m:sSub>
-            <m:sSubPr>
-              <m:ctrlPr>
-                <w:rPr>
-                  <w:rFonts w:ascii="Cambria Math" w:hAnsi="Cambria Math"/>
-                  <w:i/>
-                </w:rPr>
-              </m:ctrlPr>
-            </m:sSubPr>
-            <m:e>
-              <m:r>
-                <w:rPr>
-                  <w:rFonts w:ascii="Cambria Math" w:hAnsi="Cambria Math"/>
-                </w:rPr>
-                <m:t>Y</m:t>
-              </m:r>
-            </m:e>
-            <m:sub>
-              <m:r>
-                <w:rPr>
-                  <w:rFonts w:ascii="Cambria Math" w:hAnsi="Cambria Math"/>
-                </w:rPr>
-                <m:t>i</m:t>
-              </m:r>
-            </m:sub>
-          </m:sSub>
-          <m:r>
-            <w:rPr>
-              <w:rFonts w:ascii="Cambria Math" w:hAnsi="Cambria Math"/>
-            </w:rPr>
-            <m:t xml:space="preserve">= </m:t>
-          </m:r>
-          <m:sSub>
-            <m:sSubPr>
-              <m:ctrlPr>
-                <w:rPr>
-                  <w:rFonts w:ascii="Cambria Math" w:hAnsi="Cambria Math"/>
-                  <w:i/>
-                </w:rPr>
-              </m:ctrlPr>
-            </m:sSubPr>
-            <m:e>
-              <m:r>
-                <w:rPr>
-                  <w:rFonts w:ascii="Cambria Math" w:hAnsi="Cambria Math"/>
-                </w:rPr>
-                <m:t>α</m:t>
-              </m:r>
-            </m:e>
-            <m:sub>
-              <m:r>
-                <w:rPr>
-                  <w:rFonts w:ascii="Cambria Math" w:hAnsi="Cambria Math"/>
-                </w:rPr>
-                <m:t>j</m:t>
-              </m:r>
-            </m:sub>
-          </m:sSub>
-          <m:r>
-            <w:rPr>
-              <w:rFonts w:ascii="Cambria Math" w:hAnsi="Cambria Math"/>
-            </w:rPr>
-            <m:t xml:space="preserve">+ </m:t>
-          </m:r>
-          <m:nary>
-            <m:naryPr>
-              <m:chr m:val="∑"/>
-              <m:limLoc m:val="undOvr"/>
-              <m:ctrlPr>
-                <w:rPr>
-                  <w:rFonts w:ascii="Cambria Math" w:hAnsi="Cambria Math"/>
-                  <w:i/>
-                </w:rPr>
-              </m:ctrlPr>
-            </m:naryPr>
-            <m:sub>
-              <m:r>
-                <w:rPr>
-                  <w:rFonts w:ascii="Cambria Math" w:hAnsi="Cambria Math"/>
-                </w:rPr>
-                <m:t>k=1</m:t>
-              </m:r>
-            </m:sub>
-            <m:sup>
-              <m:r>
-                <w:rPr>
-                  <w:rFonts w:ascii="Cambria Math" w:hAnsi="Cambria Math"/>
-                </w:rPr>
-                <m:t>k</m:t>
-              </m:r>
-            </m:sup>
-            <m:e>
-              <m:sSub>
-                <m:sSubPr>
-                  <m:ctrlPr>
-                    <w:rPr>
-                      <w:rFonts w:ascii="Cambria Math" w:hAnsi="Cambria Math"/>
-                      <w:i/>
-                    </w:rPr>
-                  </m:ctrlPr>
-                </m:sSubPr>
-                <m:e>
-                  <m:r>
-                    <w:rPr>
-                      <w:rFonts w:ascii="Cambria Math" w:hAnsi="Cambria Math"/>
-                    </w:rPr>
-                    <m:t>β</m:t>
-                  </m:r>
-                </m:e>
-                <m:sub>
-                  <m:r>
-                    <w:rPr>
-                      <w:rFonts w:ascii="Cambria Math" w:hAnsi="Cambria Math"/>
-                    </w:rPr>
-                    <m:t>ki</m:t>
-                  </m:r>
-                </m:sub>
-              </m:sSub>
-              <m:sSub>
-                <m:sSubPr>
-                  <m:ctrlPr>
-                    <w:rPr>
-                      <w:rFonts w:ascii="Cambria Math" w:hAnsi="Cambria Math"/>
-                      <w:i/>
-                    </w:rPr>
-                  </m:ctrlPr>
-                </m:sSubPr>
-                <m:e>
-                  <m:r>
-                    <w:rPr>
-                      <w:rFonts w:ascii="Cambria Math" w:hAnsi="Cambria Math"/>
-                    </w:rPr>
-                    <m:t>V</m:t>
-                  </m:r>
-                </m:e>
-                <m:sub>
-                  <m:r>
-                    <w:rPr>
-                      <w:rFonts w:ascii="Cambria Math" w:hAnsi="Cambria Math"/>
-                    </w:rPr>
-                    <m:t>ki</m:t>
-                  </m:r>
-                </m:sub>
-              </m:sSub>
-              <m:r>
-                <w:rPr>
-                  <w:rFonts w:ascii="Cambria Math" w:hAnsi="Cambria Math"/>
-                </w:rPr>
-                <m:t xml:space="preserve">+ </m:t>
-              </m:r>
-              <m:sSub>
-                <m:sSubPr>
-                  <m:ctrlPr>
-                    <w:rPr>
-                      <w:rFonts w:ascii="Cambria Math" w:hAnsi="Cambria Math"/>
-                      <w:i/>
-                    </w:rPr>
-                  </m:ctrlPr>
-                </m:sSubPr>
-                <m:e>
-                  <m:r>
-                    <w:rPr>
-                      <w:rFonts w:ascii="Cambria Math" w:hAnsi="Cambria Math"/>
-                    </w:rPr>
-                    <m:t>ε</m:t>
-                  </m:r>
-                </m:e>
-                <m:sub>
-                  <m:r>
-                    <w:rPr>
-                      <w:rFonts w:ascii="Cambria Math" w:hAnsi="Cambria Math"/>
-                    </w:rPr>
-                    <m:t>ij</m:t>
-                  </m:r>
-                </m:sub>
-              </m:sSub>
-            </m:e>
-          </m:nary>
-        </m:oMath>
-      </m:oMathPara>
-    </w:p>
-    <w:p/>
-    <w:p/>
-    <w:p>
-      <w:r>
-        <w:tab/>
-      </w:r>
-    </w:p>
-    <w:p>
-      <w:pPr>
-        <w:rPr>
-          <w:rFonts w:ascii="Cambria Math" w:eastAsiaTheme="minorEastAsia" w:hAnsi="Cambria Math"/>
-          <w:i/>
-        </w:rPr>
-      </w:pPr>
-    </w:p>
-    <w:p>
-      <w:pPr>
-        <w:rPr>
-          <w:rFonts w:eastAsiaTheme="minorEastAsia"/>
-          <w:i/>
-          <w:iCs/>
-        </w:rPr>
-      </w:pPr>
-      <m:oMath>
-        <m:sSub>
-          <m:sSubPr>
-            <m:ctrlPr>
-              <w:rPr>
-                <w:rFonts w:ascii="Cambria Math" w:hAnsi="Cambria Math"/>
-                <w:i/>
-              </w:rPr>
-            </m:ctrlPr>
-          </m:sSubPr>
-          <m:e>
-            <m:r>
-              <w:rPr>
-                <w:rFonts w:ascii="Cambria Math" w:hAnsi="Cambria Math"/>
-              </w:rPr>
-              <m:t>Y</m:t>
-            </m:r>
-          </m:e>
-          <m:sub>
-            <m:r>
-              <w:rPr>
-                <w:rFonts w:ascii="Cambria Math" w:hAnsi="Cambria Math"/>
-              </w:rPr>
-              <m:t>i</m:t>
-            </m:r>
-          </m:sub>
-        </m:sSub>
-      </m:oMath>
-      <w:r>
-        <w:rPr>
-          <w:rFonts w:eastAsiaTheme="minorEastAsia"/>
-        </w:rPr>
-        <w:t xml:space="preserve"> = ever had sex (1/0) in individual </w:t>
-      </w:r>
-      <w:proofErr w:type="spellStart"/>
-      <w:r>
-        <w:rPr>
-          <w:rFonts w:eastAsiaTheme="minorEastAsia"/>
-          <w:i/>
-          <w:iCs/>
-        </w:rPr>
-        <w:t>i</w:t>
-      </w:r>
-      <w:proofErr w:type="spellEnd"/>
-    </w:p>
-    <w:p>
-      <w:pPr>
-        <w:rPr>
-          <w:rFonts w:eastAsiaTheme="minorEastAsia"/>
-        </w:rPr>
-      </w:pPr>
-      <w:proofErr w:type="gramStart"/>
-      <w:r>
-        <w:rPr>
-          <w:rFonts w:eastAsiaTheme="minorEastAsia"/>
-        </w:rPr>
-        <w:t>X,V</w:t>
-      </w:r>
-      <w:proofErr w:type="gramEnd"/>
-      <w:r>
-        <w:rPr>
-          <w:rFonts w:eastAsiaTheme="minorEastAsia"/>
-        </w:rPr>
-        <w:t xml:space="preserve"> = covariate from NSFG, YRBS respectively</w:t>
-      </w:r>
-    </w:p>
-    <w:p>
-      <w:proofErr w:type="gramStart"/>
-      <w:r>
-        <w:rPr>
-          <w:i/>
-          <w:iCs/>
-        </w:rPr>
-        <w:t xml:space="preserve">j </w:t>
-      </w:r>
-      <w:r>
-        <w:t xml:space="preserve"> =</w:t>
-      </w:r>
-      <w:proofErr w:type="gramEnd"/>
-      <w:r>
-        <w:t xml:space="preserve"> state</w:t>
-      </w:r>
-    </w:p>
-    <w:p>
-      <m:oMath>
-        <m:sSub>
-          <m:sSubPr>
-            <m:ctrlPr>
-              <w:rPr>
-                <w:rFonts w:ascii="Cambria Math" w:hAnsi="Cambria Math"/>
-                <w:i/>
-              </w:rPr>
-            </m:ctrlPr>
-          </m:sSubPr>
-          <m:e>
-            <m:r>
-              <w:rPr>
-                <w:rFonts w:ascii="Cambria Math" w:hAnsi="Cambria Math"/>
-              </w:rPr>
-              <m:t>α</m:t>
-            </m:r>
-          </m:e>
-          <m:sub>
-            <m:r>
-              <w:rPr>
-                <w:rFonts w:ascii="Cambria Math" w:hAnsi="Cambria Math"/>
-              </w:rPr>
-              <m:t>j</m:t>
-            </m:r>
-          </m:sub>
-        </m:sSub>
-      </m:oMath>
-      <w:r>
-        <w:rPr>
-          <w:rFonts w:eastAsiaTheme="minorEastAsia"/>
-        </w:rPr>
-        <w:t xml:space="preserve"> = state-specific intercept</w:t>
-      </w:r>
-    </w:p>
-    <w:p/>
-    <w:p>
-      <w:pPr>
-        <w:pStyle w:val="ListParagraph"/>
-        <w:numPr>
-          <w:ilvl w:val="0"/>
-          <w:numId w:val="1"/>
-        </w:numPr>
-        <w:rPr>
-          <w:b/>
-          <w:bCs/>
-          <w:sz w:val="28"/>
-          <w:szCs w:val="28"/>
-        </w:rPr>
-      </w:pPr>
-      <w:r>
-        <w:rPr>
-          <w:b/>
-          <w:bCs/>
-          <w:sz w:val="28"/>
-          <w:szCs w:val="28"/>
-        </w:rPr>
-        <w:t>Impute sex status using (1)</w:t>
-      </w:r>
-    </w:p>
-    <w:p>
-      <w:pPr>
-        <w:rPr>
-          <w:b/>
-          <w:bCs/>
-          <w:sz w:val="28"/>
-          <w:szCs w:val="28"/>
-        </w:rPr>
-      </w:pPr>
-      <w:r>
-        <w:rPr>
-          <w:b/>
-          <w:bCs/>
-          <w:sz w:val="28"/>
-          <w:szCs w:val="28"/>
-        </w:rPr>
-        <w:t>Eq (</w:t>
-      </w:r>
-      <w:r>
-        <w:rPr>
-          <w:b/>
-          <w:bCs/>
-          <w:sz w:val="28"/>
-          <w:szCs w:val="28"/>
-        </w:rPr>
-        <w:t>3</w:t>
-      </w:r>
-      <w:r>
-        <w:rPr>
-          <w:b/>
-          <w:bCs/>
-          <w:sz w:val="28"/>
-          <w:szCs w:val="28"/>
-        </w:rPr>
-        <w:t>)</w:t>
-      </w:r>
-    </w:p>
-    <w:p>
-      <w:pPr>
-        <w:rPr>
-          <w:b/>
-          <w:bCs/>
-          <w:sz w:val="28"/>
-          <w:szCs w:val="28"/>
-        </w:rPr>
-      </w:pPr>
-    </w:p>
-    <w:p>
-      <w:pPr>
-        <w:rPr>
-          <w:rFonts w:ascii="Times New Roman" w:eastAsia="Times New Roman" w:hAnsi="Times New Roman" w:cs="Times New Roman"/>
-        </w:rPr>
-      </w:pPr>
-      <m:oMathPara>
-        <m:oMath>
-          <m:sSubSup>
-            <m:sSubSupPr>
-              <m:ctrlPr>
-                <w:rPr>
-                  <w:rFonts w:ascii="Cambria Math" w:hAnsi="Cambria Math"/>
-                  <w:i/>
-                </w:rPr>
-              </m:ctrlPr>
-            </m:sSubSupPr>
-            <m:e>
-              <m:r>
-                <w:rPr>
-                  <w:rFonts w:ascii="Cambria Math" w:hAnsi="Cambria Math"/>
-                </w:rPr>
-                <m:t>Y</m:t>
-              </m:r>
-            </m:e>
-            <m:sub>
-              <m:r>
-                <w:rPr>
-                  <w:rFonts w:ascii="Cambria Math" w:hAnsi="Cambria Math"/>
-                </w:rPr>
-                <m:t>jic</m:t>
-              </m:r>
-            </m:sub>
-            <m:sup>
-              <m:r>
-                <w:rPr>
-                  <w:rFonts w:ascii="Cambria Math" w:hAnsi="Cambria Math"/>
-                </w:rPr>
-                <m:t>*</m:t>
-              </m:r>
-            </m:sup>
-          </m:sSubSup>
-          <m:r>
-            <w:rPr>
-              <w:rFonts w:ascii="Cambria Math" w:hAnsi="Cambria Math"/>
-            </w:rPr>
-            <m:t xml:space="preserve">= α+ </m:t>
-          </m:r>
-          <m:nary>
-            <m:naryPr>
-              <m:chr m:val="∑"/>
-              <m:limLoc m:val="undOvr"/>
-              <m:ctrlPr>
-                <w:rPr>
-                  <w:rFonts w:ascii="Cambria Math" w:hAnsi="Cambria Math"/>
-                  <w:i/>
-                </w:rPr>
-              </m:ctrlPr>
-            </m:naryPr>
-            <m:sub>
-              <m:r>
-                <w:rPr>
-                  <w:rFonts w:ascii="Cambria Math" w:hAnsi="Cambria Math"/>
-                </w:rPr>
-                <m:t>k=1</m:t>
-              </m:r>
-            </m:sub>
-            <m:sup>
-              <m:r>
-                <w:rPr>
-                  <w:rFonts w:ascii="Cambria Math" w:hAnsi="Cambria Math"/>
-                </w:rPr>
-                <m:t>k</m:t>
-              </m:r>
-            </m:sup>
-            <m:e>
-              <m:sSub>
-                <m:sSubPr>
-                  <m:ctrlPr>
-                    <w:rPr>
-                      <w:rFonts w:ascii="Cambria Math" w:hAnsi="Cambria Math"/>
-                      <w:i/>
-                    </w:rPr>
-                  </m:ctrlPr>
-                </m:sSubPr>
-                <m:e>
-                  <m:r>
-                    <w:rPr>
-                      <w:rFonts w:ascii="Cambria Math" w:hAnsi="Cambria Math"/>
-                    </w:rPr>
-                    <m:t>β</m:t>
-                  </m:r>
-                </m:e>
-                <m:sub>
-                  <m:r>
-                    <w:rPr>
-                      <w:rFonts w:ascii="Cambria Math" w:hAnsi="Cambria Math"/>
-                    </w:rPr>
-                    <m:t>ki</m:t>
-                  </m:r>
-                </m:sub>
-              </m:sSub>
-              <m:sSub>
-                <m:sSubPr>
-                  <m:ctrlPr>
-                    <w:rPr>
-                      <w:rFonts w:ascii="Cambria Math" w:hAnsi="Cambria Math"/>
-                      <w:i/>
-                    </w:rPr>
-                  </m:ctrlPr>
-                </m:sSubPr>
-                <m:e>
-                  <m:r>
-                    <w:rPr>
-                      <w:rFonts w:ascii="Cambria Math" w:hAnsi="Cambria Math"/>
-                    </w:rPr>
-                    <m:t>X</m:t>
-                  </m:r>
-                </m:e>
-                <m:sub>
-                  <m:r>
-                    <w:rPr>
-                      <w:rFonts w:ascii="Cambria Math" w:hAnsi="Cambria Math"/>
-                    </w:rPr>
-                    <m:t>ki</m:t>
-                  </m:r>
-                </m:sub>
-              </m:sSub>
-              <m:r>
-                <w:rPr>
-                  <w:rFonts w:ascii="Cambria Math" w:hAnsi="Cambria Math"/>
-                </w:rPr>
-                <m:t xml:space="preserve">+ </m:t>
-              </m:r>
-              <m:sSub>
-                <m:sSubPr>
-                  <m:ctrlPr>
-                    <w:rPr>
-                      <w:rFonts w:ascii="Cambria Math" w:hAnsi="Cambria Math"/>
-                      <w:i/>
-                    </w:rPr>
-                  </m:ctrlPr>
-                </m:sSubPr>
-                <m:e>
-                  <m:r>
-                    <w:rPr>
-                      <w:rFonts w:ascii="Cambria Math" w:hAnsi="Cambria Math"/>
-                    </w:rPr>
-                    <m:t>ε</m:t>
-                  </m:r>
-                </m:e>
-                <m:sub>
-                  <m:r>
-                    <w:rPr>
-                      <w:rFonts w:ascii="Cambria Math" w:hAnsi="Cambria Math"/>
-                    </w:rPr>
-                    <m:t>i</m:t>
-                  </m:r>
-                </m:sub>
-              </m:sSub>
-            </m:e>
-          </m:nary>
-        </m:oMath>
-      </m:oMathPara>
-    </w:p>
-    <w:p>
-      <w:pPr>
-        <w:rPr>
-          <w:rFonts w:ascii="Times New Roman" w:eastAsia="Times New Roman" w:hAnsi="Times New Roman" w:cs="Times New Roman"/>
-        </w:rPr>
-      </w:pPr>
-    </w:p>
-    <w:p>
-      <w:pPr>
-        <w:rPr>
-          <w:rFonts w:eastAsiaTheme="minorEastAsia"/>
-          <w:i/>
-          <w:iCs/>
-        </w:rPr>
-      </w:pPr>
-      <m:oMath>
-        <m:sSubSup>
-          <m:sSubSupPr>
-            <m:ctrlPr>
-              <w:rPr>
-                <w:rFonts w:ascii="Cambria Math" w:hAnsi="Cambria Math"/>
-                <w:i/>
-              </w:rPr>
-            </m:ctrlPr>
-          </m:sSubSupPr>
-          <m:e>
-            <m:r>
-              <w:rPr>
-                <w:rFonts w:ascii="Cambria Math" w:hAnsi="Cambria Math"/>
-              </w:rPr>
-              <m:t>Y</m:t>
-            </m:r>
-          </m:e>
-          <m:sub>
-            <m:r>
-              <w:rPr>
-                <w:rFonts w:ascii="Cambria Math" w:hAnsi="Cambria Math"/>
-              </w:rPr>
-              <m:t>i</m:t>
-            </m:r>
-          </m:sub>
-          <m:sup>
-            <m:r>
-              <w:rPr>
-                <w:rFonts w:ascii="Cambria Math" w:hAnsi="Cambria Math"/>
-              </w:rPr>
-              <m:t>*</m:t>
-            </m:r>
-          </m:sup>
-        </m:sSubSup>
-      </m:oMath>
-      <w:r>
-        <w:rPr>
-          <w:rFonts w:eastAsiaTheme="minorEastAsia"/>
-        </w:rPr>
-        <w:t xml:space="preserve"> = ever had sex (1/0) in individual </w:t>
-      </w:r>
-      <w:proofErr w:type="spellStart"/>
-      <w:r>
-        <w:rPr>
-          <w:rFonts w:eastAsiaTheme="minorEastAsia"/>
-          <w:i/>
-          <w:iCs/>
-        </w:rPr>
-        <w:t>i</w:t>
-      </w:r>
-      <w:proofErr w:type="spellEnd"/>
-      <w:r>
-        <w:rPr>
-          <w:rFonts w:eastAsiaTheme="minorEastAsia"/>
-          <w:i/>
-          <w:iCs/>
-        </w:rPr>
-        <w:t xml:space="preserve"> </w:t>
-      </w:r>
-      <w:r>
-        <w:rPr>
-          <w:rFonts w:eastAsiaTheme="minorEastAsia"/>
-        </w:rPr>
-        <w:t>(imputed)</w:t>
-      </w:r>
-      <w:r>
-        <w:rPr>
-          <w:rFonts w:eastAsiaTheme="minorEastAsia"/>
-        </w:rPr>
-        <w:t xml:space="preserve"> in state </w:t>
-      </w:r>
-      <w:r>
-        <w:rPr>
-          <w:rFonts w:eastAsiaTheme="minorEastAsia"/>
-          <w:i/>
-          <w:iCs/>
-        </w:rPr>
-        <w:t xml:space="preserve">j </w:t>
-      </w:r>
-      <w:r>
-        <w:rPr>
-          <w:rFonts w:eastAsiaTheme="minorEastAsia"/>
-        </w:rPr>
-        <w:t xml:space="preserve">and county </w:t>
-      </w:r>
-      <w:r>
-        <w:rPr>
-          <w:rFonts w:eastAsiaTheme="minorEastAsia"/>
-          <w:i/>
-          <w:iCs/>
-        </w:rPr>
-        <w:t>c</w:t>
-      </w:r>
-    </w:p>
-    <w:p/>
-    <w:p/>
-    <w:p>
-      <w:pPr>
-        <w:pStyle w:val="ListParagraph"/>
-        <w:numPr>
-          <w:ilvl w:val="0"/>
-          <w:numId w:val="1"/>
-        </w:numPr>
-        <w:rPr>
-          <w:rFonts w:eastAsiaTheme="minorEastAsia"/>
-          <w:b/>
-          <w:bCs/>
-          <w:sz w:val="28"/>
-          <w:szCs w:val="28"/>
-        </w:rPr>
-      </w:pPr>
-      <w:r>
-        <w:rPr>
-          <w:rFonts w:eastAsiaTheme="minorEastAsia"/>
-          <w:b/>
-          <w:bCs/>
-          <w:sz w:val="28"/>
-          <w:szCs w:val="28"/>
-        </w:rPr>
-        <w:t>‘Adjust’ to state-level using (2)</w:t>
-      </w:r>
-    </w:p>
-    <w:p>
-      <w:pPr>
-        <w:rPr>
-          <w:rFonts w:eastAsiaTheme="minorEastAsia"/>
-          <w:b/>
-          <w:bCs/>
-          <w:sz w:val="28"/>
-          <w:szCs w:val="28"/>
-        </w:rPr>
-      </w:pPr>
-      <w:r>
-        <w:rPr>
-          <w:rFonts w:eastAsiaTheme="minorEastAsia"/>
-          <w:b/>
-          <w:bCs/>
-          <w:sz w:val="28"/>
-          <w:szCs w:val="28"/>
-        </w:rPr>
-        <w:t>Raking for age, sex, state</w:t>
-      </w:r>
     </w:p>
     <w:sectPr>
       <w:pgSz w:w="12240" w:h="15840"/>

</xml_diff>